<commit_message>
Preprocessing, modeling, and initial monitoring
</commit_message>
<xml_diff>
--- a/notes/notas_y_correcciones.docx
+++ b/notes/notas_y_correcciones.docx
@@ -157,7 +157,7 @@
         <w:rPr>
           <w:lang w:val="es-MX"/>
         </w:rPr>
-        <w:t>replace</w:t>
+        <w:t>map</w:t>
       </w:r>
       <w:proofErr w:type="spellEnd"/>
       <w:proofErr w:type="gramEnd"/>
@@ -166,6 +166,12 @@
           <w:lang w:val="es-MX"/>
         </w:rPr>
         <w:t>()</w:t>
+      </w:r>
+      <w:r>
+        <w:rPr>
+          <w:lang w:val="es-MX"/>
+        </w:rPr>
+        <w:t xml:space="preserve"> en cada columna</w:t>
       </w:r>
       <w:r>
         <w:rPr>
@@ -227,7 +233,31 @@
           <w:bCs/>
           <w:lang w:val="es-MX"/>
         </w:rPr>
-        <w:t>Coeficientes de correlación repetidos:</w:t>
+        <w:t>Redundancia en los c</w:t>
+      </w:r>
+      <w:r>
+        <w:rPr>
+          <w:b/>
+          <w:bCs/>
+          <w:lang w:val="es-MX"/>
+        </w:rPr>
+        <w:t>oeficientes de correlació</w:t>
+      </w:r>
+      <w:r>
+        <w:rPr>
+          <w:b/>
+          <w:bCs/>
+          <w:lang w:val="es-MX"/>
+        </w:rPr>
+        <w:t>n</w:t>
+      </w:r>
+      <w:r>
+        <w:rPr>
+          <w:b/>
+          <w:bCs/>
+          <w:lang w:val="es-MX"/>
+        </w:rPr>
+        <w:t>:</w:t>
       </w:r>
     </w:p>
     <w:p>
@@ -375,7 +405,19 @@
         <w:rPr>
           <w:lang w:val="es-MX"/>
         </w:rPr>
-        <w:t>Esto sólo crea redundancia y alta cardinalidad; al modelo deseado se le hará difícil generalizar.</w:t>
+        <w:t xml:space="preserve">Esto sólo crea redundancia y alta cardinalidad; al modelo deseado </w:t>
+      </w:r>
+      <w:r>
+        <w:rPr>
+          <w:lang w:val="es-MX"/>
+        </w:rPr>
+        <w:t xml:space="preserve">final </w:t>
+      </w:r>
+      <w:r>
+        <w:rPr>
+          <w:lang w:val="es-MX"/>
+        </w:rPr>
+        <w:t>se le hará difícil generalizar.</w:t>
       </w:r>
     </w:p>
     <w:p>
@@ -501,7 +543,33 @@
         <w:rPr>
           <w:lang w:val="es-MX"/>
         </w:rPr>
-        <w:t>También pudo haber utilizado algún modelo inmune a los datos nulos en lugar de afectar la varianza de los datos.</w:t>
+        <w:t>También pudo haber utilizado algún modelo inmune a los datos nulos en lugar de afectar la varianza de los datos</w:t>
+      </w:r>
+      <w:r>
+        <w:rPr>
+          <w:lang w:val="es-MX"/>
+        </w:rPr>
+        <w:t xml:space="preserve">, como </w:t>
+      </w:r>
+      <w:proofErr w:type="spellStart"/>
+      <w:r>
+        <w:rPr>
+          <w:lang w:val="es-MX"/>
+        </w:rPr>
+        <w:t>XGBoost</w:t>
+      </w:r>
+      <w:proofErr w:type="spellEnd"/>
+      <w:r>
+        <w:rPr>
+          <w:lang w:val="es-MX"/>
+        </w:rPr>
+        <w:t>, que es lo que se realizó en la refactorización</w:t>
+      </w:r>
+      <w:r>
+        <w:rPr>
+          <w:lang w:val="es-MX"/>
+        </w:rPr>
+        <w:t>.</w:t>
       </w:r>
     </w:p>
     <w:p>
@@ -512,9 +580,391 @@
           <w:numId w:val="1"/>
         </w:numPr>
         <w:rPr>
-          <w:lang w:val="es-MX"/>
-        </w:rPr>
-      </w:pPr>
+          <w:b/>
+          <w:bCs/>
+          <w:lang w:val="es-MX"/>
+        </w:rPr>
+      </w:pPr>
+      <w:r>
+        <w:rPr>
+          <w:b/>
+          <w:bCs/>
+          <w:lang w:val="es-MX"/>
+        </w:rPr>
+        <w:t>Falta de comentarios dentro de las celdas de código.</w:t>
+      </w:r>
+    </w:p>
+    <w:p>
+      <w:pPr>
+        <w:pStyle w:val="ListParagraph"/>
+        <w:numPr>
+          <w:ilvl w:val="1"/>
+          <w:numId w:val="1"/>
+        </w:numPr>
+        <w:rPr>
+          <w:lang w:val="es-MX"/>
+        </w:rPr>
+      </w:pPr>
+      <w:r>
+        <w:rPr>
+          <w:lang w:val="es-MX"/>
+        </w:rPr>
+        <w:t>Los comentarios que se hacen a veces se encuentran incluso en celdas de código en el mismo notebook, ni siquiera poniendo el # o ‘’’ ‘’’ para hacerlos comentarios y clarificar mejor las líneas de código.</w:t>
+      </w:r>
+    </w:p>
+    <w:p>
+      <w:pPr>
+        <w:pStyle w:val="ListParagraph"/>
+        <w:numPr>
+          <w:ilvl w:val="0"/>
+          <w:numId w:val="1"/>
+        </w:numPr>
+        <w:rPr>
+          <w:lang w:val="es-MX"/>
+        </w:rPr>
+      </w:pPr>
+      <w:r>
+        <w:rPr>
+          <w:lang w:val="es-MX"/>
+        </w:rPr>
+        <w:t xml:space="preserve">No realizar la selección de columnas importantes </w:t>
+      </w:r>
+    </w:p>
+    <w:p>
+      <w:pPr>
+        <w:rPr>
+          <w:lang w:val="es-MX"/>
+        </w:rPr>
+      </w:pPr>
+    </w:p>
+    <w:p>
+      <w:pPr>
+        <w:pStyle w:val="Title"/>
+        <w:rPr>
+          <w:lang w:val="es-MX"/>
+        </w:rPr>
+      </w:pPr>
+      <w:r>
+        <w:rPr>
+          <w:lang w:val="es-MX"/>
+        </w:rPr>
+        <w:t>Notas</w:t>
+      </w:r>
+    </w:p>
+    <w:p>
+      <w:pPr>
+        <w:pStyle w:val="ListParagraph"/>
+        <w:numPr>
+          <w:ilvl w:val="0"/>
+          <w:numId w:val="3"/>
+        </w:numPr>
+        <w:rPr>
+          <w:lang w:val="es-MX"/>
+        </w:rPr>
+      </w:pPr>
+      <w:r>
+        <w:rPr>
+          <w:lang w:val="es-MX"/>
+        </w:rPr>
+        <w:t xml:space="preserve">Tomar el </w:t>
+      </w:r>
+      <w:proofErr w:type="spellStart"/>
+      <w:r>
+        <w:rPr>
+          <w:lang w:val="es-MX"/>
+        </w:rPr>
+        <w:t>feature</w:t>
+      </w:r>
+      <w:proofErr w:type="spellEnd"/>
+      <w:r>
+        <w:rPr>
+          <w:lang w:val="es-MX"/>
+        </w:rPr>
+        <w:t xml:space="preserve"> de </w:t>
+      </w:r>
+      <w:proofErr w:type="spellStart"/>
+      <w:r>
+        <w:rPr>
+          <w:i/>
+          <w:iCs/>
+          <w:lang w:val="es-MX"/>
+        </w:rPr>
+        <w:t>location</w:t>
+      </w:r>
+      <w:proofErr w:type="spellEnd"/>
+      <w:r>
+        <w:rPr>
+          <w:lang w:val="es-MX"/>
+        </w:rPr>
+        <w:t xml:space="preserve"> es valioso para hacer un modelo robusto, pero requiere de más investigación para lidiar con el problema de alta dimensionalidad (tiene 49 ciudades distintas y hacer </w:t>
+      </w:r>
+      <w:proofErr w:type="spellStart"/>
+      <w:r>
+        <w:rPr>
+          <w:lang w:val="es-MX"/>
+        </w:rPr>
+        <w:t>one-hot</w:t>
+      </w:r>
+      <w:proofErr w:type="spellEnd"/>
+      <w:r>
+        <w:rPr>
+          <w:lang w:val="es-MX"/>
+        </w:rPr>
+        <w:t xml:space="preserve"> </w:t>
+      </w:r>
+      <w:proofErr w:type="spellStart"/>
+      <w:r>
+        <w:rPr>
+          <w:lang w:val="es-MX"/>
+        </w:rPr>
+        <w:t>encoding</w:t>
+      </w:r>
+      <w:proofErr w:type="spellEnd"/>
+      <w:r>
+        <w:rPr>
+          <w:lang w:val="es-MX"/>
+        </w:rPr>
+        <w:t xml:space="preserve"> aumentaría demasiado </w:t>
+      </w:r>
+      <w:r>
+        <w:rPr>
+          <w:lang w:val="es-MX"/>
+        </w:rPr>
+        <w:t>la</w:t>
+      </w:r>
+      <w:r>
+        <w:rPr>
+          <w:lang w:val="es-MX"/>
+        </w:rPr>
+        <w:t xml:space="preserve"> cardinalidad</w:t>
+      </w:r>
+      <w:r>
+        <w:rPr>
+          <w:lang w:val="es-MX"/>
+        </w:rPr>
+        <w:t xml:space="preserve"> del </w:t>
+      </w:r>
+      <w:proofErr w:type="spellStart"/>
+      <w:r>
+        <w:rPr>
+          <w:lang w:val="es-MX"/>
+        </w:rPr>
+        <w:t>dataset</w:t>
+      </w:r>
+      <w:proofErr w:type="spellEnd"/>
+      <w:r>
+        <w:rPr>
+          <w:lang w:val="es-MX"/>
+        </w:rPr>
+        <w:t>)</w:t>
+      </w:r>
+      <w:r>
+        <w:rPr>
+          <w:lang w:val="es-MX"/>
+        </w:rPr>
+        <w:t xml:space="preserve">, como hacer </w:t>
+      </w:r>
+      <w:proofErr w:type="spellStart"/>
+      <w:r>
+        <w:rPr>
+          <w:lang w:val="es-MX"/>
+        </w:rPr>
+        <w:t>clústers</w:t>
+      </w:r>
+      <w:proofErr w:type="spellEnd"/>
+      <w:r>
+        <w:rPr>
+          <w:lang w:val="es-MX"/>
+        </w:rPr>
+        <w:t xml:space="preserve"> de ciudades o tomar mejor sus altitudes y latitudes</w:t>
+      </w:r>
+      <w:r>
+        <w:rPr>
+          <w:lang w:val="es-MX"/>
+        </w:rPr>
+        <w:t xml:space="preserve">. Me salté este paso porque no viene al caso con el objetivo del </w:t>
+      </w:r>
+      <w:proofErr w:type="spellStart"/>
+      <w:r>
+        <w:rPr>
+          <w:lang w:val="es-MX"/>
+        </w:rPr>
+        <w:t>challenge</w:t>
+      </w:r>
+      <w:proofErr w:type="spellEnd"/>
+      <w:r>
+        <w:rPr>
+          <w:lang w:val="es-MX"/>
+        </w:rPr>
+        <w:t xml:space="preserve">. Sólo se tomó en cuenta el mes del </w:t>
+      </w:r>
+      <w:proofErr w:type="spellStart"/>
+      <w:r>
+        <w:rPr>
+          <w:lang w:val="es-MX"/>
+        </w:rPr>
+        <w:t>feature</w:t>
+      </w:r>
+      <w:proofErr w:type="spellEnd"/>
+      <w:r>
+        <w:rPr>
+          <w:lang w:val="es-MX"/>
+        </w:rPr>
+        <w:t xml:space="preserve"> </w:t>
+      </w:r>
+      <w:r>
+        <w:rPr>
+          <w:i/>
+          <w:iCs/>
+          <w:lang w:val="es-MX"/>
+        </w:rPr>
+        <w:t>date</w:t>
+      </w:r>
+      <w:r>
+        <w:rPr>
+          <w:lang w:val="es-MX"/>
+        </w:rPr>
+        <w:t>.</w:t>
+      </w:r>
+    </w:p>
+    <w:p>
+      <w:pPr>
+        <w:pStyle w:val="ListParagraph"/>
+        <w:numPr>
+          <w:ilvl w:val="0"/>
+          <w:numId w:val="3"/>
+        </w:numPr>
+        <w:rPr>
+          <w:lang w:val="es-MX"/>
+        </w:rPr>
+      </w:pPr>
+      <w:r>
+        <w:rPr>
+          <w:lang w:val="es-MX"/>
+        </w:rPr>
+        <w:lastRenderedPageBreak/>
+        <w:t xml:space="preserve">Después de hacer </w:t>
+      </w:r>
+      <w:proofErr w:type="spellStart"/>
+      <w:r>
+        <w:rPr>
+          <w:lang w:val="es-MX"/>
+        </w:rPr>
+        <w:t>LazyPredict</w:t>
+      </w:r>
+      <w:proofErr w:type="spellEnd"/>
+      <w:r>
+        <w:rPr>
+          <w:lang w:val="es-MX"/>
+        </w:rPr>
+        <w:t xml:space="preserve"> se determinó que el mejor modelo para esta tarea es el </w:t>
+      </w:r>
+      <w:proofErr w:type="spellStart"/>
+      <w:r>
+        <w:rPr>
+          <w:lang w:val="es-MX"/>
+        </w:rPr>
+        <w:t>XGBoost</w:t>
+      </w:r>
+      <w:proofErr w:type="spellEnd"/>
+      <w:r>
+        <w:rPr>
+          <w:lang w:val="es-MX"/>
+        </w:rPr>
+        <w:t xml:space="preserve"> </w:t>
+      </w:r>
+      <w:proofErr w:type="spellStart"/>
+      <w:r>
+        <w:rPr>
+          <w:lang w:val="es-MX"/>
+        </w:rPr>
+        <w:t>Classifier</w:t>
+      </w:r>
+      <w:proofErr w:type="spellEnd"/>
+      <w:r>
+        <w:rPr>
+          <w:lang w:val="es-MX"/>
+        </w:rPr>
+        <w:t>.</w:t>
+      </w:r>
+    </w:p>
+    <w:p>
+      <w:pPr>
+        <w:pStyle w:val="ListParagraph"/>
+        <w:numPr>
+          <w:ilvl w:val="0"/>
+          <w:numId w:val="3"/>
+        </w:numPr>
+        <w:rPr>
+          <w:lang w:val="es-MX"/>
+        </w:rPr>
+      </w:pPr>
+      <w:r>
+        <w:rPr>
+          <w:lang w:val="es-MX"/>
+        </w:rPr>
+        <w:t>Con los datos nulos, se imputó con la media en las columnas. No tuvo mucha mejoría, pero de todos modos se dejaron los datos imputados.</w:t>
+      </w:r>
+    </w:p>
+    <w:p>
+      <w:pPr>
+        <w:pStyle w:val="ListParagraph"/>
+        <w:numPr>
+          <w:ilvl w:val="0"/>
+          <w:numId w:val="3"/>
+        </w:numPr>
+        <w:rPr>
+          <w:lang w:val="es-MX"/>
+        </w:rPr>
+      </w:pPr>
+      <w:r>
+        <w:rPr>
+          <w:lang w:val="es-MX"/>
+        </w:rPr>
+        <w:t xml:space="preserve">Se revisó con el </w:t>
+      </w:r>
+      <w:proofErr w:type="spellStart"/>
+      <w:r>
+        <w:rPr>
+          <w:lang w:val="es-MX"/>
+        </w:rPr>
+        <w:t>feature_importance</w:t>
+      </w:r>
+      <w:proofErr w:type="spellEnd"/>
+      <w:r>
+        <w:rPr>
+          <w:lang w:val="es-MX"/>
+        </w:rPr>
+        <w:t xml:space="preserve"> de </w:t>
+      </w:r>
+      <w:proofErr w:type="spellStart"/>
+      <w:r>
+        <w:rPr>
+          <w:lang w:val="es-MX"/>
+        </w:rPr>
+        <w:t>XGBoost</w:t>
+      </w:r>
+      <w:proofErr w:type="spellEnd"/>
+      <w:r>
+        <w:rPr>
+          <w:lang w:val="es-MX"/>
+        </w:rPr>
+        <w:t xml:space="preserve"> si vale la pena quedarse con todas las columnas o si se pueden remover. Encontré que dejar todas las columnas conlleva al mejor desempeño del modelo tanto en </w:t>
+      </w:r>
+      <w:proofErr w:type="spellStart"/>
+      <w:r>
+        <w:rPr>
+          <w:lang w:val="es-MX"/>
+        </w:rPr>
+        <w:t>accuracy</w:t>
+      </w:r>
+      <w:proofErr w:type="spellEnd"/>
+      <w:r>
+        <w:rPr>
+          <w:lang w:val="es-MX"/>
+        </w:rPr>
+        <w:t xml:space="preserve"> como en f1 score.</w:t>
+      </w:r>
     </w:p>
     <w:sectPr>
       <w:pgSz w:w="12240" w:h="15840"/>
@@ -614,8 +1064,213 @@
       </w:pPr>
     </w:lvl>
   </w:abstractNum>
+  <w:abstractNum w:abstractNumId="1" w15:restartNumberingAfterBreak="0">
+    <w:nsid w:val="40AC3B2F"/>
+    <w:multiLevelType w:val="hybridMultilevel"/>
+    <w:tmpl w:val="8C38B1CC"/>
+    <w:lvl w:ilvl="0" w:tplc="04090001">
+      <w:start w:val="1"/>
+      <w:numFmt w:val="bullet"/>
+      <w:lvlText w:val=""/>
+      <w:lvlJc w:val="left"/>
+      <w:pPr>
+        <w:ind w:left="720" w:hanging="360"/>
+      </w:pPr>
+      <w:rPr>
+        <w:rFonts w:ascii="Symbol" w:hAnsi="Symbol" w:hint="default"/>
+      </w:rPr>
+    </w:lvl>
+    <w:lvl w:ilvl="1" w:tplc="04090003" w:tentative="1">
+      <w:start w:val="1"/>
+      <w:numFmt w:val="bullet"/>
+      <w:lvlText w:val="o"/>
+      <w:lvlJc w:val="left"/>
+      <w:pPr>
+        <w:ind w:left="1440" w:hanging="360"/>
+      </w:pPr>
+      <w:rPr>
+        <w:rFonts w:ascii="Courier New" w:hAnsi="Courier New" w:cs="Courier New" w:hint="default"/>
+      </w:rPr>
+    </w:lvl>
+    <w:lvl w:ilvl="2" w:tplc="04090005" w:tentative="1">
+      <w:start w:val="1"/>
+      <w:numFmt w:val="bullet"/>
+      <w:lvlText w:val=""/>
+      <w:lvlJc w:val="left"/>
+      <w:pPr>
+        <w:ind w:left="2160" w:hanging="360"/>
+      </w:pPr>
+      <w:rPr>
+        <w:rFonts w:ascii="Wingdings" w:hAnsi="Wingdings" w:hint="default"/>
+      </w:rPr>
+    </w:lvl>
+    <w:lvl w:ilvl="3" w:tplc="04090001" w:tentative="1">
+      <w:start w:val="1"/>
+      <w:numFmt w:val="bullet"/>
+      <w:lvlText w:val=""/>
+      <w:lvlJc w:val="left"/>
+      <w:pPr>
+        <w:ind w:left="2880" w:hanging="360"/>
+      </w:pPr>
+      <w:rPr>
+        <w:rFonts w:ascii="Symbol" w:hAnsi="Symbol" w:hint="default"/>
+      </w:rPr>
+    </w:lvl>
+    <w:lvl w:ilvl="4" w:tplc="04090003" w:tentative="1">
+      <w:start w:val="1"/>
+      <w:numFmt w:val="bullet"/>
+      <w:lvlText w:val="o"/>
+      <w:lvlJc w:val="left"/>
+      <w:pPr>
+        <w:ind w:left="3600" w:hanging="360"/>
+      </w:pPr>
+      <w:rPr>
+        <w:rFonts w:ascii="Courier New" w:hAnsi="Courier New" w:cs="Courier New" w:hint="default"/>
+      </w:rPr>
+    </w:lvl>
+    <w:lvl w:ilvl="5" w:tplc="04090005" w:tentative="1">
+      <w:start w:val="1"/>
+      <w:numFmt w:val="bullet"/>
+      <w:lvlText w:val=""/>
+      <w:lvlJc w:val="left"/>
+      <w:pPr>
+        <w:ind w:left="4320" w:hanging="360"/>
+      </w:pPr>
+      <w:rPr>
+        <w:rFonts w:ascii="Wingdings" w:hAnsi="Wingdings" w:hint="default"/>
+      </w:rPr>
+    </w:lvl>
+    <w:lvl w:ilvl="6" w:tplc="04090001" w:tentative="1">
+      <w:start w:val="1"/>
+      <w:numFmt w:val="bullet"/>
+      <w:lvlText w:val=""/>
+      <w:lvlJc w:val="left"/>
+      <w:pPr>
+        <w:ind w:left="5040" w:hanging="360"/>
+      </w:pPr>
+      <w:rPr>
+        <w:rFonts w:ascii="Symbol" w:hAnsi="Symbol" w:hint="default"/>
+      </w:rPr>
+    </w:lvl>
+    <w:lvl w:ilvl="7" w:tplc="04090003" w:tentative="1">
+      <w:start w:val="1"/>
+      <w:numFmt w:val="bullet"/>
+      <w:lvlText w:val="o"/>
+      <w:lvlJc w:val="left"/>
+      <w:pPr>
+        <w:ind w:left="5760" w:hanging="360"/>
+      </w:pPr>
+      <w:rPr>
+        <w:rFonts w:ascii="Courier New" w:hAnsi="Courier New" w:cs="Courier New" w:hint="default"/>
+      </w:rPr>
+    </w:lvl>
+    <w:lvl w:ilvl="8" w:tplc="04090005" w:tentative="1">
+      <w:start w:val="1"/>
+      <w:numFmt w:val="bullet"/>
+      <w:lvlText w:val=""/>
+      <w:lvlJc w:val="left"/>
+      <w:pPr>
+        <w:ind w:left="6480" w:hanging="360"/>
+      </w:pPr>
+      <w:rPr>
+        <w:rFonts w:ascii="Wingdings" w:hAnsi="Wingdings" w:hint="default"/>
+      </w:rPr>
+    </w:lvl>
+  </w:abstractNum>
+  <w:abstractNum w:abstractNumId="2" w15:restartNumberingAfterBreak="0">
+    <w:nsid w:val="51DF1E9F"/>
+    <w:multiLevelType w:val="hybridMultilevel"/>
+    <w:tmpl w:val="E7F655AC"/>
+    <w:lvl w:ilvl="0" w:tplc="0409000F">
+      <w:start w:val="1"/>
+      <w:numFmt w:val="decimal"/>
+      <w:lvlText w:val="%1."/>
+      <w:lvlJc w:val="left"/>
+      <w:pPr>
+        <w:ind w:left="720" w:hanging="360"/>
+      </w:pPr>
+    </w:lvl>
+    <w:lvl w:ilvl="1" w:tplc="04090019" w:tentative="1">
+      <w:start w:val="1"/>
+      <w:numFmt w:val="lowerLetter"/>
+      <w:lvlText w:val="%2."/>
+      <w:lvlJc w:val="left"/>
+      <w:pPr>
+        <w:ind w:left="1440" w:hanging="360"/>
+      </w:pPr>
+    </w:lvl>
+    <w:lvl w:ilvl="2" w:tplc="0409001B" w:tentative="1">
+      <w:start w:val="1"/>
+      <w:numFmt w:val="lowerRoman"/>
+      <w:lvlText w:val="%3."/>
+      <w:lvlJc w:val="right"/>
+      <w:pPr>
+        <w:ind w:left="2160" w:hanging="180"/>
+      </w:pPr>
+    </w:lvl>
+    <w:lvl w:ilvl="3" w:tplc="0409000F" w:tentative="1">
+      <w:start w:val="1"/>
+      <w:numFmt w:val="decimal"/>
+      <w:lvlText w:val="%4."/>
+      <w:lvlJc w:val="left"/>
+      <w:pPr>
+        <w:ind w:left="2880" w:hanging="360"/>
+      </w:pPr>
+    </w:lvl>
+    <w:lvl w:ilvl="4" w:tplc="04090019" w:tentative="1">
+      <w:start w:val="1"/>
+      <w:numFmt w:val="lowerLetter"/>
+      <w:lvlText w:val="%5."/>
+      <w:lvlJc w:val="left"/>
+      <w:pPr>
+        <w:ind w:left="3600" w:hanging="360"/>
+      </w:pPr>
+    </w:lvl>
+    <w:lvl w:ilvl="5" w:tplc="0409001B" w:tentative="1">
+      <w:start w:val="1"/>
+      <w:numFmt w:val="lowerRoman"/>
+      <w:lvlText w:val="%6."/>
+      <w:lvlJc w:val="right"/>
+      <w:pPr>
+        <w:ind w:left="4320" w:hanging="180"/>
+      </w:pPr>
+    </w:lvl>
+    <w:lvl w:ilvl="6" w:tplc="0409000F" w:tentative="1">
+      <w:start w:val="1"/>
+      <w:numFmt w:val="decimal"/>
+      <w:lvlText w:val="%7."/>
+      <w:lvlJc w:val="left"/>
+      <w:pPr>
+        <w:ind w:left="5040" w:hanging="360"/>
+      </w:pPr>
+    </w:lvl>
+    <w:lvl w:ilvl="7" w:tplc="04090019" w:tentative="1">
+      <w:start w:val="1"/>
+      <w:numFmt w:val="lowerLetter"/>
+      <w:lvlText w:val="%8."/>
+      <w:lvlJc w:val="left"/>
+      <w:pPr>
+        <w:ind w:left="5760" w:hanging="360"/>
+      </w:pPr>
+    </w:lvl>
+    <w:lvl w:ilvl="8" w:tplc="0409001B" w:tentative="1">
+      <w:start w:val="1"/>
+      <w:numFmt w:val="lowerRoman"/>
+      <w:lvlText w:val="%9."/>
+      <w:lvlJc w:val="right"/>
+      <w:pPr>
+        <w:ind w:left="6480" w:hanging="180"/>
+      </w:pPr>
+    </w:lvl>
+  </w:abstractNum>
   <w:num w:numId="1" w16cid:durableId="1404985424">
     <w:abstractNumId w:val="0"/>
+  </w:num>
+  <w:num w:numId="2" w16cid:durableId="329525349">
+    <w:abstractNumId w:val="2"/>
+  </w:num>
+  <w:num w:numId="3" w16cid:durableId="688604502">
+    <w:abstractNumId w:val="1"/>
   </w:num>
 </w:numbering>
 </file>

</xml_diff>